<commit_message>
Commit após a Aula 04 - Tabelas e forms
</commit_message>
<xml_diff>
--- a/Module03/AULA03-divs-semantica/Modulo03_Aula03_versao1.docx
+++ b/Module03/AULA03-divs-semantica/Modulo03_Aula03_versao1.docx
@@ -2737,8 +2737,204 @@
           <w:szCs w:val="24"/>
         </w:rPr>
       </w:pPr>
-      <w:bookmarkStart w:id="0" w:name="_GoBack"/>
-      <w:bookmarkEnd w:id="0"/>
+      <w:r>
+        <w:rPr>
+          <w:rFonts w:ascii="Arial" w:hAnsi="Arial" w:cs="Arial"/>
+          <w:sz w:val="24"/>
+          <w:szCs w:val="24"/>
+        </w:rPr>
+        <w:t>Atualizei o repositório:</w:t>
+      </w:r>
+    </w:p>
+    <w:bookmarkStart w:id="0" w:name="_GoBack"/>
+    <w:bookmarkEnd w:id="0"/>
+    <w:p>
+      <w:pPr>
+        <w:jc w:val="both"/>
+        <w:rPr>
+          <w:rFonts w:ascii="Arial" w:hAnsi="Arial" w:cs="Arial"/>
+          <w:sz w:val="24"/>
+          <w:szCs w:val="24"/>
+        </w:rPr>
+      </w:pPr>
+      <w:r>
+        <w:rPr>
+          <w:rFonts w:ascii="Arial" w:hAnsi="Arial" w:cs="Arial"/>
+          <w:sz w:val="24"/>
+          <w:szCs w:val="24"/>
+        </w:rPr>
+        <w:fldChar w:fldCharType="begin"/>
+      </w:r>
+      <w:r>
+        <w:rPr>
+          <w:rFonts w:ascii="Arial" w:hAnsi="Arial" w:cs="Arial"/>
+          <w:sz w:val="24"/>
+          <w:szCs w:val="24"/>
+        </w:rPr>
+        <w:instrText xml:space="preserve"> HYPERLINK "</w:instrText>
+      </w:r>
+      <w:r>
+        <w:rPr>
+          <w:rFonts w:ascii="Arial" w:hAnsi="Arial" w:cs="Arial"/>
+          <w:sz w:val="24"/>
+          <w:szCs w:val="24"/>
+        </w:rPr>
+        <w:instrText>https://github.com/lets2/Alpha-edtech-cycle01/tree/main/Module03</w:instrText>
+      </w:r>
+      <w:r>
+        <w:rPr>
+          <w:rFonts w:ascii="Arial" w:hAnsi="Arial" w:cs="Arial"/>
+          <w:sz w:val="24"/>
+          <w:szCs w:val="24"/>
+        </w:rPr>
+        <w:instrText xml:space="preserve">" </w:instrText>
+      </w:r>
+      <w:r>
+        <w:rPr>
+          <w:rFonts w:ascii="Arial" w:hAnsi="Arial" w:cs="Arial"/>
+          <w:sz w:val="24"/>
+          <w:szCs w:val="24"/>
+        </w:rPr>
+        <w:fldChar w:fldCharType="separate"/>
+      </w:r>
+      <w:r>
+        <w:rPr>
+          <w:rStyle w:val="Hyperlink"/>
+          <w:rFonts w:ascii="Arial" w:hAnsi="Arial" w:cs="Arial"/>
+          <w:sz w:val="24"/>
+          <w:szCs w:val="24"/>
+        </w:rPr>
+        <w:t>https://github.com/lets2/Alpha-edtech-cycle01/tree/main/Module03</w:t>
+      </w:r>
+      <w:r>
+        <w:rPr>
+          <w:rFonts w:ascii="Arial" w:hAnsi="Arial" w:cs="Arial"/>
+          <w:sz w:val="24"/>
+          <w:szCs w:val="24"/>
+        </w:rPr>
+        <w:fldChar w:fldCharType="end"/>
+      </w:r>
+    </w:p>
+    <w:p>
+      <w:pPr>
+        <w:jc w:val="both"/>
+        <w:rPr>
+          <w:rFonts w:ascii="Arial" w:hAnsi="Arial" w:cs="Arial"/>
+          <w:sz w:val="24"/>
+          <w:szCs w:val="24"/>
+        </w:rPr>
+      </w:pPr>
+    </w:p>
+    <w:p>
+      <w:pPr>
+        <w:jc w:val="both"/>
+        <w:rPr>
+          <w:rFonts w:ascii="Arial" w:hAnsi="Arial" w:cs="Arial"/>
+          <w:sz w:val="24"/>
+          <w:szCs w:val="24"/>
+        </w:rPr>
+      </w:pPr>
+    </w:p>
+    <w:p>
+      <w:pPr>
+        <w:jc w:val="both"/>
+        <w:rPr>
+          <w:rFonts w:ascii="Arial" w:hAnsi="Arial" w:cs="Arial"/>
+          <w:sz w:val="24"/>
+          <w:szCs w:val="24"/>
+        </w:rPr>
+      </w:pPr>
+      <w:r>
+        <w:rPr>
+          <w:noProof/>
+        </w:rPr>
+        <w:drawing>
+          <wp:inline distT="0" distB="0" distL="0" distR="0" wp14:anchorId="5A9870C8" wp14:editId="6CA9546E">
+            <wp:extent cx="5400040" cy="2728595"/>
+            <wp:effectExtent l="0" t="0" r="0" b="0"/>
+            <wp:docPr id="11" name="Imagem 11"/>
+            <wp:cNvGraphicFramePr>
+              <a:graphicFrameLocks xmlns:a="http://schemas.openxmlformats.org/drawingml/2006/main" noChangeAspect="1"/>
+            </wp:cNvGraphicFramePr>
+            <a:graphic xmlns:a="http://schemas.openxmlformats.org/drawingml/2006/main">
+              <a:graphicData uri="http://schemas.openxmlformats.org/drawingml/2006/picture">
+                <pic:pic xmlns:pic="http://schemas.openxmlformats.org/drawingml/2006/picture">
+                  <pic:nvPicPr>
+                    <pic:cNvPr id="1" name=""/>
+                    <pic:cNvPicPr/>
+                  </pic:nvPicPr>
+                  <pic:blipFill>
+                    <a:blip r:embed="rId16"/>
+                    <a:stretch>
+                      <a:fillRect/>
+                    </a:stretch>
+                  </pic:blipFill>
+                  <pic:spPr>
+                    <a:xfrm>
+                      <a:off x="0" y="0"/>
+                      <a:ext cx="5400040" cy="2728595"/>
+                    </a:xfrm>
+                    <a:prstGeom prst="rect">
+                      <a:avLst/>
+                    </a:prstGeom>
+                  </pic:spPr>
+                </pic:pic>
+              </a:graphicData>
+            </a:graphic>
+          </wp:inline>
+        </w:drawing>
+      </w:r>
+    </w:p>
+    <w:p>
+      <w:pPr>
+        <w:jc w:val="both"/>
+        <w:rPr>
+          <w:rFonts w:ascii="Arial" w:hAnsi="Arial" w:cs="Arial"/>
+          <w:sz w:val="24"/>
+          <w:szCs w:val="24"/>
+        </w:rPr>
+      </w:pPr>
+      <w:r>
+        <w:rPr>
+          <w:noProof/>
+        </w:rPr>
+        <w:lastRenderedPageBreak/>
+        <w:drawing>
+          <wp:inline distT="0" distB="0" distL="0" distR="0" wp14:anchorId="5B8386EE" wp14:editId="7465790E">
+            <wp:extent cx="5400040" cy="3357880"/>
+            <wp:effectExtent l="0" t="0" r="0" b="0"/>
+            <wp:docPr id="12" name="Imagem 12"/>
+            <wp:cNvGraphicFramePr>
+              <a:graphicFrameLocks xmlns:a="http://schemas.openxmlformats.org/drawingml/2006/main" noChangeAspect="1"/>
+            </wp:cNvGraphicFramePr>
+            <a:graphic xmlns:a="http://schemas.openxmlformats.org/drawingml/2006/main">
+              <a:graphicData uri="http://schemas.openxmlformats.org/drawingml/2006/picture">
+                <pic:pic xmlns:pic="http://schemas.openxmlformats.org/drawingml/2006/picture">
+                  <pic:nvPicPr>
+                    <pic:cNvPr id="1" name=""/>
+                    <pic:cNvPicPr/>
+                  </pic:nvPicPr>
+                  <pic:blipFill>
+                    <a:blip r:embed="rId17"/>
+                    <a:stretch>
+                      <a:fillRect/>
+                    </a:stretch>
+                  </pic:blipFill>
+                  <pic:spPr>
+                    <a:xfrm>
+                      <a:off x="0" y="0"/>
+                      <a:ext cx="5400040" cy="3357880"/>
+                    </a:xfrm>
+                    <a:prstGeom prst="rect">
+                      <a:avLst/>
+                    </a:prstGeom>
+                  </pic:spPr>
+                </pic:pic>
+              </a:graphicData>
+            </a:graphic>
+          </wp:inline>
+        </w:drawing>
+      </w:r>
     </w:p>
     <w:sectPr>
       <w:pgSz w:w="11906" w:h="16838"/>

</xml_diff>